<commit_message>
Further GUI preparation for FRET support (chromophore labeling, FRET computation)
</commit_message>
<xml_diff>
--- a/programmers/Remarks on the FRET window in MMM.docx
+++ b/programmers/Remarks on the FRET window in MMM.docx
@@ -30,7 +30,19 @@
         <w:rPr>
           <w:b/>
         </w:rPr>
-        <w:t xml:space="preserve"> in MMM</w:t>
+        <w:t xml:space="preserve"> </w:t>
+      </w:r>
+      <w:r>
+        <w:rPr>
+          <w:b/>
+        </w:rPr>
+        <w:t xml:space="preserve">and chromophore labeling </w:t>
+      </w:r>
+      <w:r>
+        <w:rPr>
+          <w:b/>
+        </w:rPr>
+        <w:t>in MMM</w:t>
       </w:r>
     </w:p>
     <w:p>
@@ -51,7 +63,22 @@
       </w:r>
       <w:proofErr w:type="spellStart"/>
       <w:r>
-        <w:t>rotlib.class</w:t>
+        <w:rPr>
+          <w:rFonts w:ascii="Courier New" w:hAnsi="Courier New" w:cs="Courier New"/>
+        </w:rPr>
+        <w:t>rot</w:t>
+      </w:r>
+      <w:r>
+        <w:rPr>
+          <w:rFonts w:ascii="Courier New" w:hAnsi="Courier New" w:cs="Courier New"/>
+        </w:rPr>
+        <w:t>_</w:t>
+      </w:r>
+      <w:r>
+        <w:rPr>
+          <w:rFonts w:ascii="Courier New" w:hAnsi="Courier New" w:cs="Courier New"/>
+        </w:rPr>
+        <w:t>lib.class</w:t>
       </w:r>
       <w:proofErr w:type="spellEnd"/>
       <w:r>
@@ -107,39 +134,195 @@
       </w:r>
     </w:p>
     <w:p>
-      <w:r>
-        <w:t xml:space="preserve">3. Chromophores </w:t>
-      </w:r>
-      <w:r>
-        <w:t>need</w:t>
-      </w:r>
-      <w:r>
-        <w:t xml:space="preserve"> their own equivalent of the “Labeling conditions” window. </w:t>
-      </w:r>
-      <w:r>
-        <w:t>It does not make sense to have them under “EPR” and to select from a set of libraries that contain both spin labels and chromophores.</w:t>
+      <w:pPr>
+        <w:autoSpaceDE w:val="0"/>
+        <w:autoSpaceDN w:val="0"/>
+        <w:adjustRightInd w:val="0"/>
+        <w:spacing w:after="0" w:line="240" w:lineRule="auto"/>
+        <w:rPr>
+          <w:rFonts w:ascii="Courier New" w:hAnsi="Courier New" w:cs="Courier New"/>
+          <w:sz w:val="24"/>
+          <w:szCs w:val="24"/>
+        </w:rPr>
+      </w:pPr>
+      <w:r>
+        <w:t xml:space="preserve">3. </w:t>
+      </w:r>
+      <w:r>
+        <w:t xml:space="preserve">In </w:t>
+      </w:r>
+      <w:proofErr w:type="spellStart"/>
+      <w:r>
+        <w:rPr>
+          <w:rFonts w:ascii="Courier New" w:hAnsi="Courier New" w:cs="Courier New"/>
+          <w:sz w:val="20"/>
+          <w:szCs w:val="20"/>
+        </w:rPr>
+        <w:t>labeling_conditions_chromophore.m</w:t>
+      </w:r>
+      <w:proofErr w:type="spellEnd"/>
+      <w:r>
+        <w:t xml:space="preserve">, function </w:t>
+      </w:r>
+      <w:r>
+        <w:rPr>
+          <w:rFonts w:ascii="Courier New" w:hAnsi="Courier New" w:cs="Courier New"/>
+          <w:color w:val="000000"/>
+          <w:sz w:val="20"/>
+          <w:szCs w:val="20"/>
+        </w:rPr>
+        <w:t>handles=</w:t>
+      </w:r>
+      <w:proofErr w:type="spellStart"/>
+      <w:r>
+        <w:rPr>
+          <w:rFonts w:ascii="Courier New" w:hAnsi="Courier New" w:cs="Courier New"/>
+          <w:color w:val="000000"/>
+          <w:sz w:val="20"/>
+          <w:szCs w:val="20"/>
+        </w:rPr>
+        <w:t>initialize_</w:t>
+      </w:r>
+      <w:proofErr w:type="gramStart"/>
+      <w:r>
+        <w:rPr>
+          <w:rFonts w:ascii="Courier New" w:hAnsi="Courier New" w:cs="Courier New"/>
+          <w:color w:val="000000"/>
+          <w:sz w:val="20"/>
+          <w:szCs w:val="20"/>
+        </w:rPr>
+        <w:t>popup</w:t>
+      </w:r>
+      <w:proofErr w:type="spellEnd"/>
+      <w:r>
+        <w:rPr>
+          <w:rFonts w:ascii="Courier New" w:hAnsi="Courier New" w:cs="Courier New"/>
+          <w:color w:val="000000"/>
+          <w:sz w:val="20"/>
+          <w:szCs w:val="20"/>
+        </w:rPr>
+        <w:t>(</w:t>
+      </w:r>
+      <w:proofErr w:type="gramEnd"/>
+      <w:r>
+        <w:rPr>
+          <w:rFonts w:ascii="Courier New" w:hAnsi="Courier New" w:cs="Courier New"/>
+          <w:color w:val="000000"/>
+          <w:sz w:val="20"/>
+          <w:szCs w:val="20"/>
+        </w:rPr>
+        <w:t>handles)</w:t>
       </w:r>
     </w:p>
     <w:p>
-      <w:r>
-        <w:t xml:space="preserve">4. We need to decide whether we want to have a “Site scan” window or we just compute </w:t>
+      <w:pPr>
+        <w:autoSpaceDE w:val="0"/>
+        <w:autoSpaceDN w:val="0"/>
+        <w:adjustRightInd w:val="0"/>
+        <w:spacing w:after="0" w:line="240" w:lineRule="auto"/>
+        <w:rPr>
+          <w:rFonts w:ascii="Courier New" w:hAnsi="Courier New" w:cs="Courier New"/>
+          <w:sz w:val="24"/>
+          <w:szCs w:val="24"/>
+        </w:rPr>
+      </w:pPr>
+      <w:r>
+        <w:t xml:space="preserve"> You must replace class </w:t>
       </w:r>
       <w:proofErr w:type="spellStart"/>
       <w:r>
-        <w:t>rotamers</w:t>
+        <w:t>nitroxide</w:t>
       </w:r>
       <w:proofErr w:type="spellEnd"/>
       <w:r>
-        <w:t xml:space="preserve"> for selected sites.</w:t>
-      </w:r>
-      <w:r>
-        <w:t xml:space="preserve"> In any case, we shall use the same site scan function as for spin labels (and cofactors), just with a different option.</w:t>
+        <w:t xml:space="preserve"> by class chromophore</w:t>
+      </w:r>
+      <w:r>
+        <w:t>.</w:t>
+      </w:r>
+      <w:r>
+        <w:t xml:space="preserve"> The same applies in function </w:t>
+      </w:r>
+      <w:proofErr w:type="spellStart"/>
+      <w:r>
+        <w:rPr>
+          <w:rFonts w:ascii="Courier New" w:hAnsi="Courier New" w:cs="Courier New"/>
+          <w:color w:val="000000"/>
+          <w:sz w:val="20"/>
+          <w:szCs w:val="20"/>
+        </w:rPr>
+        <w:t>popupmenu_library_CreateFcn</w:t>
+      </w:r>
+      <w:proofErr w:type="spellEnd"/>
+      <w:r>
+        <w:t>.</w:t>
       </w:r>
     </w:p>
     <w:p>
+      <w:pPr>
+        <w:spacing w:before="120"/>
+      </w:pPr>
+      <w:r>
+        <w:t xml:space="preserve">4. </w:t>
+      </w:r>
+      <w:r>
+        <w:t xml:space="preserve">The site scan window for chromophores does not support dynamic native side chain </w:t>
+      </w:r>
+      <w:proofErr w:type="spellStart"/>
+      <w:r>
+        <w:t>rotamers</w:t>
+      </w:r>
+      <w:proofErr w:type="spellEnd"/>
+      <w:r>
+        <w:t xml:space="preserve"> by SCWRL4</w:t>
+      </w:r>
+      <w:r>
+        <w:t>.</w:t>
+      </w:r>
+    </w:p>
+    <w:p>
+      <w:r>
+        <w:t>5. The labeling conditions window for chromophores does not have temperature selection.</w:t>
+      </w:r>
+    </w:p>
+    <w:p>
+      <w:r>
+        <w:t xml:space="preserve">6. Attachment of chromophores </w:t>
+      </w:r>
+      <w:proofErr w:type="gramStart"/>
+      <w:r>
+        <w:t>is currently supported</w:t>
+      </w:r>
+      <w:proofErr w:type="gramEnd"/>
+      <w:r>
+        <w:t xml:space="preserve"> only for peptides (proteins).</w:t>
+      </w:r>
       <w:bookmarkStart w:id="0" w:name="_GoBack"/>
       <w:bookmarkEnd w:id="0"/>
     </w:p>
+    <w:p>
+      <w:r>
+        <w:t>7</w:t>
+      </w:r>
+      <w:r>
+        <w:t>. Maybe we should block selection of more than two chromophores</w:t>
+      </w:r>
+      <w:r>
+        <w:t xml:space="preserve"> in the FRET window</w:t>
+      </w:r>
+      <w:r>
+        <w:t xml:space="preserve">, since computation </w:t>
+      </w:r>
+      <w:proofErr w:type="gramStart"/>
+      <w:r>
+        <w:t>is implemented</w:t>
+      </w:r>
+      <w:proofErr w:type="gramEnd"/>
+      <w:r>
+        <w:t xml:space="preserve"> only for pairs</w:t>
+      </w:r>
+    </w:p>
+    <w:p/>
     <w:p/>
     <w:p/>
     <w:sectPr>

</xml_diff>